<commit_message>
Update G3_REPORTE DE ERRORES_V2.1.docx
Correción de errores
</commit_message>
<xml_diff>
--- a/PREGAME/1.ELICITACIÓN/1.7 Reporte de Errores/G3_REPORTE DE ERRORES_V2.1.docx
+++ b/PREGAME/1.ELICITACIÓN/1.7 Reporte de Errores/G3_REPORTE DE ERRORES_V2.1.docx
@@ -1330,13 +1330,8 @@
           </w:p>
           <w:p>
             <w:r>
-              <w:t xml:space="preserve">lugar de residencia, </w:t>
-            </w:r>
-            <w:proofErr w:type="spellStart"/>
-            <w:r>
-              <w:t>etc</w:t>
-            </w:r>
-            <w:proofErr w:type="spellEnd"/>
+              <w:t>lugar de residencia, etc</w:t>
+            </w:r>
           </w:p>
         </w:tc>
         <w:tc>
@@ -1394,13 +1389,8 @@
           </w:p>
           <w:p>
             <w:r>
-              <w:t xml:space="preserve">lugar de residencia, </w:t>
-            </w:r>
-            <w:proofErr w:type="spellStart"/>
-            <w:r>
-              <w:t>etc</w:t>
-            </w:r>
-            <w:proofErr w:type="spellEnd"/>
+              <w:t>lugar de residencia, etc</w:t>
+            </w:r>
           </w:p>
         </w:tc>
         <w:tc>
@@ -1463,15 +1453,7 @@
           </w:p>
           <w:p>
             <w:r>
-              <w:t xml:space="preserve">en Google </w:t>
-            </w:r>
-            <w:proofErr w:type="spellStart"/>
-            <w:r>
-              <w:t>Maps</w:t>
-            </w:r>
-            <w:proofErr w:type="spellEnd"/>
-            <w:r>
-              <w:t xml:space="preserve"> y que</w:t>
+              <w:t>en Google Maps y que</w:t>
             </w:r>
           </w:p>
           <w:p>
@@ -1993,7 +1975,11 @@
             <w:tcW w:w="2216" w:type="dxa"/>
             <w:shd w:val="clear" w:color="auto" w:fill="D9D9D9" w:themeFill="background1" w:themeFillShade="D9"/>
           </w:tcPr>
-          <w:p/>
+          <w:p>
+            <w:r>
+              <w:t>Se realizó pruebas continuas para verificar la conexión con la base de datos y se verificó que el error depende de la conexión a Internet.</w:t>
+            </w:r>
+          </w:p>
         </w:tc>
       </w:tr>
       <w:tr>
@@ -2058,7 +2044,11 @@
             <w:tcW w:w="2216" w:type="dxa"/>
             <w:shd w:val="clear" w:color="auto" w:fill="D9D9D9" w:themeFill="background1" w:themeFillShade="D9"/>
           </w:tcPr>
-          <w:p/>
+          <w:p>
+            <w:r>
+              <w:t>NINGUNA</w:t>
+            </w:r>
+          </w:p>
         </w:tc>
       </w:tr>
       <w:tr>
@@ -2120,7 +2110,11 @@
             <w:tcW w:w="2216" w:type="dxa"/>
             <w:shd w:val="clear" w:color="auto" w:fill="D9D9D9" w:themeFill="background1" w:themeFillShade="D9"/>
           </w:tcPr>
-          <w:p/>
+          <w:p>
+            <w:r>
+              <w:t>NINGUNA</w:t>
+            </w:r>
+          </w:p>
         </w:tc>
       </w:tr>
       <w:tr>
@@ -2186,6 +2180,12 @@
                 <w:lang w:val="es-MX"/>
               </w:rPr>
             </w:pPr>
+            <w:r>
+              <w:rPr>
+                <w:lang w:val="es-MX"/>
+              </w:rPr>
+              <w:t>NINGUNA</w:t>
+            </w:r>
           </w:p>
         </w:tc>
       </w:tr>
@@ -2246,7 +2246,11 @@
             <w:tcW w:w="2216" w:type="dxa"/>
             <w:shd w:val="clear" w:color="auto" w:fill="D9D9D9" w:themeFill="background1" w:themeFillShade="D9"/>
           </w:tcPr>
-          <w:p/>
+          <w:p>
+            <w:r>
+              <w:t>NINGUNA</w:t>
+            </w:r>
+          </w:p>
         </w:tc>
       </w:tr>
     </w:tbl>

</xml_diff>